<commit_message>
Cap nhat danh muc tai lieu tham khao
</commit_message>
<xml_diff>
--- a/thesis/doc/CSN-PhamTheVinh-110122208-DA22TTC.docx
+++ b/thesis/doc/CSN-PhamTheVinh-110122208-DA22TTC.docx
@@ -8,6 +8,7 @@
         <w:rPr>
           <w:sz w:val="26"/>
           <w:szCs w:val="26"/>
+          <w:lang w:val="vi-VN"/>
         </w:rPr>
       </w:pPr>
     </w:p>
@@ -118,7 +119,7 @@
             <v:path o:extrusionok="f" gradientshapeok="t" o:connecttype="rect"/>
             <o:lock v:ext="edit" aspectratio="t"/>
           </v:shapetype>
-          <v:shape id="_x0000_i1025" type="#_x0000_t75" style="width:1in;height:71pt">
+          <v:shape id="_x0000_i1025" type="#_x0000_t75" style="width:1in;height:70.8pt">
             <v:imagedata r:id="rId8" o:title="images"/>
           </v:shape>
         </w:pict>
@@ -682,7 +683,7 @@
           <w:lang w:eastAsia="vi-VN"/>
         </w:rPr>
         <w:pict w14:anchorId="6FB2A68F">
-          <v:shape id="_x0000_i1026" type="#_x0000_t75" style="width:1in;height:71pt">
+          <v:shape id="_x0000_i1026" type="#_x0000_t75" style="width:1in;height:70.8pt">
             <v:imagedata r:id="rId8" o:title="images"/>
           </v:shape>
         </w:pict>
@@ -8248,7 +8249,7 @@
           <w:noProof/>
         </w:rPr>
         <w:pict w14:anchorId="46D1CD6F">
-          <v:shape id="_x0000_i1028" type="#_x0000_t75" style="width:229pt;height:161.5pt;visibility:visible;mso-wrap-style:square">
+          <v:shape id="_x0000_i1028" type="#_x0000_t75" style="width:229.2pt;height:161.4pt;visibility:visible;mso-wrap-style:square">
             <v:imagedata r:id="rId13" o:title=""/>
           </v:shape>
         </w:pict>
@@ -8720,7 +8721,7 @@
           <w:noProof/>
         </w:rPr>
         <w:pict w14:anchorId="656ECFBA">
-          <v:shape id="_x0000_i1029" type="#_x0000_t75" style="width:344pt;height:165.5pt;visibility:visible;mso-wrap-style:square">
+          <v:shape id="_x0000_i1029" type="#_x0000_t75" style="width:343.8pt;height:165.6pt;visibility:visible;mso-wrap-style:square">
             <v:imagedata r:id="rId14" o:title=""/>
           </v:shape>
         </w:pict>
@@ -8871,7 +8872,7 @@
           <w:noProof/>
         </w:rPr>
         <w:pict w14:anchorId="66B51371">
-          <v:shape id="_x0000_i1030" type="#_x0000_t75" style="width:293.5pt;height:322pt;visibility:visible;mso-wrap-style:square">
+          <v:shape id="_x0000_i1030" type="#_x0000_t75" style="width:293.4pt;height:322.2pt;visibility:visible;mso-wrap-style:square">
             <v:imagedata r:id="rId15" o:title=""/>
           </v:shape>
         </w:pict>
@@ -9036,7 +9037,7 @@
           <w:noProof/>
         </w:rPr>
         <w:pict w14:anchorId="0A8BA88E">
-          <v:shape id="_x0000_i1031" type="#_x0000_t75" style="width:249pt;height:209.5pt;visibility:visible;mso-wrap-style:square">
+          <v:shape id="_x0000_i1031" type="#_x0000_t75" style="width:249pt;height:209.4pt;visibility:visible;mso-wrap-style:square">
             <v:imagedata r:id="rId16" o:title=""/>
           </v:shape>
         </w:pict>
@@ -9164,7 +9165,7 @@
         </w:rPr>
         <w:lastRenderedPageBreak/>
         <w:pict w14:anchorId="280A341F">
-          <v:shape id="_x0000_i1032" type="#_x0000_t75" style="width:335pt;height:313pt;visibility:visible;mso-wrap-style:square">
+          <v:shape id="_x0000_i1032" type="#_x0000_t75" style="width:335.4pt;height:312.6pt;visibility:visible;mso-wrap-style:square">
             <v:imagedata r:id="rId17" o:title=""/>
           </v:shape>
         </w:pict>
@@ -9366,7 +9367,7 @@
         </w:rPr>
         <w:lastRenderedPageBreak/>
         <w:pict w14:anchorId="11E33920">
-          <v:shape id="_x0000_i1033" type="#_x0000_t75" style="width:317.5pt;height:299.5pt;visibility:visible;mso-wrap-style:square">
+          <v:shape id="_x0000_i1033" type="#_x0000_t75" style="width:317.4pt;height:299.4pt;visibility:visible;mso-wrap-style:square">
             <v:imagedata r:id="rId18" o:title=""/>
           </v:shape>
         </w:pict>
@@ -9953,11 +9954,35 @@
         <w:fldChar w:fldCharType="separate"/>
       </w:r>
       <w:r>
+        <w:fldChar w:fldCharType="begin"/>
+      </w:r>
+      <w:r>
+        <w:instrText xml:space="preserve"> INCLUDEPICTURE  "https://learn.microsoft.com/en-us/visualstudio/get-started/media/visual-studio-overview.png?view=vs-2022" \* MERGEFORMATINET </w:instrText>
+      </w:r>
+      <w:r>
+        <w:fldChar w:fldCharType="separate"/>
+      </w:r>
+      <w:r>
+        <w:fldChar w:fldCharType="begin"/>
+      </w:r>
+      <w:r>
+        <w:instrText xml:space="preserve"> INCLUDEPICTURE  "https://learn.microsoft.com/en-us/visualstudio/get-started/media/visual-studio-overview.png?view=vs-2022" \* MERGEFORMATINET </w:instrText>
+      </w:r>
+      <w:r>
+        <w:fldChar w:fldCharType="separate"/>
+      </w:r>
+      <w:r>
         <w:pict w14:anchorId="6E7DF1EB">
-          <v:shape id="_x0000_i1034" type="#_x0000_t75" alt="Biểu đồ hiển thị chu trình phát triển phần mềm, trong đó Visual Studio xử lý từng phần của quy trình." style="width:426pt;height:157.5pt">
+          <v:shape id="_x0000_i1034" type="#_x0000_t75" alt="Biểu đồ hiển thị chu trình phát triển phần mềm, trong đó Visual Studio xử lý từng phần của quy trình." style="width:426pt;height:157.8pt">
             <v:imagedata r:id="rId19" r:href="rId20"/>
           </v:shape>
         </w:pict>
+      </w:r>
+      <w:r>
+        <w:fldChar w:fldCharType="end"/>
+      </w:r>
+      <w:r>
+        <w:fldChar w:fldCharType="end"/>
       </w:r>
       <w:r>
         <w:fldChar w:fldCharType="end"/>
@@ -10343,6 +10368,156 @@
     </w:p>
     <w:p>
       <w:pPr>
+        <w:pStyle w:val="Normal0"/>
+      </w:pPr>
+    </w:p>
+    <w:p>
+      <w:pPr>
+        <w:pStyle w:val="Content"/>
+        <w:spacing w:before="0" w:after="0"/>
+        <w:rPr>
+          <w:lang w:val="vi-VN"/>
+        </w:rPr>
+      </w:pPr>
+      <w:r>
+        <w:t xml:space="preserve">1. Nguyễn Nhứt Lam (2014). Lập trình hướng đối </w:t>
+      </w:r>
+      <w:r>
+        <w:t>tượng</w:t>
+      </w:r>
+    </w:p>
+    <w:p>
+      <w:pPr>
+        <w:pStyle w:val="Content"/>
+        <w:spacing w:before="0" w:after="0"/>
+      </w:pPr>
+      <w:r>
+        <w:t>2. Phạm Minh Đương (2014). Lập trình ứng dụng trên Windows</w:t>
+      </w:r>
+    </w:p>
+    <w:p>
+      <w:pPr>
+        <w:pStyle w:val="Content"/>
+        <w:spacing w:before="0" w:after="0"/>
+      </w:pPr>
+      <w:r>
+        <w:t>3. Phạm Văn Việt, Trương Lập Vĩ. Ngôn ngữ lập trình C#.</w:t>
+      </w:r>
+    </w:p>
+    <w:p>
+      <w:pPr>
+        <w:pStyle w:val="Content"/>
+        <w:spacing w:before="0" w:after="0"/>
+      </w:pPr>
+      <w:r>
+        <w:t xml:space="preserve">4. </w:t>
+      </w:r>
+      <w:hyperlink r:id="rId21" w:history="1">
+        <w:r>
+          <w:rPr>
+            <w:rStyle w:val="Hyperlink"/>
+          </w:rPr>
+          <w:t>https://learn.microsoft.com/en-us/visualstudio/get-started/visual-studio-ide</w:t>
+        </w:r>
+      </w:hyperlink>
+    </w:p>
+    <w:p>
+      <w:pPr>
+        <w:pStyle w:val="Content"/>
+        <w:spacing w:before="0" w:after="0"/>
+      </w:pPr>
+      <w:r>
+        <w:t xml:space="preserve">5. </w:t>
+      </w:r>
+      <w:hyperlink r:id="rId22" w:history="1">
+        <w:r>
+          <w:rPr>
+            <w:rStyle w:val="Hyperlink"/>
+          </w:rPr>
+          <w:t>https://learn.microsoft.com/vi-vn/dotnet/framework/get-started</w:t>
+        </w:r>
+      </w:hyperlink>
+    </w:p>
+    <w:p>
+      <w:pPr>
+        <w:pStyle w:val="Content"/>
+        <w:spacing w:before="0" w:after="0"/>
+      </w:pPr>
+      <w:r>
+        <w:t xml:space="preserve">6. </w:t>
+      </w:r>
+      <w:hyperlink r:id="rId23" w:history="1">
+        <w:r>
+          <w:rPr>
+            <w:rStyle w:val="Hyperlink"/>
+          </w:rPr>
+          <w:t>https://www.w3schools.com/cs/index.php</w:t>
+        </w:r>
+      </w:hyperlink>
+    </w:p>
+    <w:p>
+      <w:pPr>
+        <w:pStyle w:val="Content"/>
+        <w:spacing w:before="0" w:after="0"/>
+      </w:pPr>
+      <w:r>
+        <w:t xml:space="preserve">7. </w:t>
+      </w:r>
+      <w:hyperlink r:id="rId24" w:history="1">
+        <w:r>
+          <w:rPr>
+            <w:rStyle w:val="Hyperlink"/>
+          </w:rPr>
+          <w:t>https://www.geeksforgeeks.org/console-application</w:t>
+        </w:r>
+      </w:hyperlink>
+    </w:p>
+    <w:p>
+      <w:pPr>
+        <w:pStyle w:val="Content"/>
+        <w:spacing w:before="0" w:after="0"/>
+      </w:pPr>
+      <w:r>
+        <w:t xml:space="preserve">8. </w:t>
+      </w:r>
+      <w:hyperlink r:id="rId25" w:history="1">
+        <w:r>
+          <w:rPr>
+            <w:rStyle w:val="Hyperlink"/>
+          </w:rPr>
+          <w:t>https://learn.microsoft.com/en-us/dotnet/csharp/fundamentals/tutorials/oop</w:t>
+        </w:r>
+      </w:hyperlink>
+    </w:p>
+    <w:p>
+      <w:pPr>
+        <w:pStyle w:val="Content"/>
+        <w:spacing w:before="0" w:after="0"/>
+      </w:pPr>
+      <w:r>
+        <w:t xml:space="preserve">9. </w:t>
+      </w:r>
+      <w:hyperlink r:id="rId26" w:history="1">
+        <w:r>
+          <w:rPr>
+            <w:rStyle w:val="Hyperlink"/>
+          </w:rPr>
+          <w:t>https://learn.microsoft.com/en-us/dotnet/csharp/tour-of-csharp/overview</w:t>
+        </w:r>
+      </w:hyperlink>
+    </w:p>
+    <w:p>
+      <w:pPr>
+        <w:pStyle w:val="Normal0"/>
+      </w:pPr>
+    </w:p>
+    <w:p>
+      <w:pPr>
+        <w:pStyle w:val="Normal0"/>
+      </w:pPr>
+    </w:p>
+    <w:p>
+      <w:pPr>
         <w:spacing w:after="200" w:line="276" w:lineRule="auto"/>
         <w:rPr>
           <w:b/>
@@ -10372,9 +10547,9 @@
       <w:bookmarkEnd w:id="43"/>
     </w:p>
     <w:sectPr>
-      <w:headerReference w:type="default" r:id="rId21"/>
-      <w:footerReference w:type="even" r:id="rId22"/>
-      <w:footerReference w:type="default" r:id="rId23"/>
+      <w:headerReference w:type="default" r:id="rId27"/>
+      <w:footerReference w:type="even" r:id="rId28"/>
+      <w:footerReference w:type="default" r:id="rId29"/>
       <w:pgSz w:w="11907" w:h="16840" w:code="9"/>
       <w:pgMar w:top="1134" w:right="1134" w:bottom="1134" w:left="1985" w:header="284" w:footer="567" w:gutter="0"/>
       <w:pgNumType w:start="1"/>
@@ -13294,6 +13469,7 @@
   <w:style w:type="character" w:default="1" w:styleId="DefaultParagraphFont">
     <w:name w:val="Default Paragraph Font"/>
     <w:uiPriority w:val="1"/>
+    <w:semiHidden/>
     <w:unhideWhenUsed/>
   </w:style>
   <w:style w:type="table" w:default="1" w:styleId="TableNormal">
@@ -14142,6 +14318,28 @@
       <w:ind w:left="720"/>
     </w:pPr>
   </w:style>
+  <w:style w:type="character" w:styleId="UnresolvedMention">
+    <w:name w:val="Unresolved Mention"/>
+    <w:uiPriority w:val="99"/>
+    <w:semiHidden/>
+    <w:unhideWhenUsed/>
+    <w:rsid w:val="006F7712"/>
+    <w:rPr>
+      <w:color w:val="605E5C"/>
+      <w:shd w:val="clear" w:color="auto" w:fill="E1DFDD"/>
+    </w:rPr>
+  </w:style>
+  <w:style w:type="character" w:styleId="FollowedHyperlink">
+    <w:name w:val="FollowedHyperlink"/>
+    <w:uiPriority w:val="99"/>
+    <w:semiHidden/>
+    <w:unhideWhenUsed/>
+    <w:rsid w:val="00B84083"/>
+    <w:rPr>
+      <w:color w:val="800080"/>
+      <w:u w:val="single"/>
+    </w:rPr>
+  </w:style>
 </w:styles>
 </file>
 

</xml_diff>

<commit_message>
Chinh sua cau truc bai bao cao
</commit_message>
<xml_diff>
--- a/thesis/doc/CSN-PhamTheVinh-110122208-DA22TTC.docx
+++ b/thesis/doc/CSN-PhamTheVinh-110122208-DA22TTC.docx
@@ -2902,8 +2902,6 @@
       <w:r>
         <w:t>giúp</w:t>
       </w:r>
-      <w:bookmarkStart w:id="0" w:name="_GoBack"/>
-      <w:bookmarkEnd w:id="0"/>
       <w:r>
         <w:t xml:space="preserve"> tôi trong quá trình thực hiện đồ án.</w:t>
       </w:r>
@@ -2962,12 +2960,12 @@
       <w:r>
         <w:br w:type="page"/>
       </w:r>
-      <w:bookmarkStart w:id="1" w:name="_Toc182762851"/>
+      <w:bookmarkStart w:id="0" w:name="_Toc182763819"/>
       <w:r>
         <w:lastRenderedPageBreak/>
         <w:t>MỤC LỤC</w:t>
       </w:r>
-      <w:bookmarkEnd w:id="1"/>
+      <w:bookmarkEnd w:id="0"/>
     </w:p>
     <w:p>
       <w:pPr>
@@ -3014,7 +3012,7 @@
         </w:rPr>
         <w:fldChar w:fldCharType="separate"/>
       </w:r>
-      <w:hyperlink w:anchor="_Toc182762851" w:history="1">
+      <w:hyperlink w:anchor="_Toc182763819" w:history="1">
         <w:r>
           <w:rPr>
             <w:rStyle w:val="Hyperlink"/>
@@ -3042,7 +3040,7 @@
             <w:noProof/>
             <w:webHidden/>
           </w:rPr>
-          <w:instrText xml:space="preserve"> PAGEREF _Toc182762851 \h </w:instrText>
+          <w:instrText xml:space="preserve"> PAGEREF _Toc182763819 \h </w:instrText>
         </w:r>
         <w:r>
           <w:rPr>
@@ -3087,7 +3085,7 @@
           <w:lang w:val="vi-VN" w:eastAsia="vi-VN"/>
         </w:rPr>
       </w:pPr>
-      <w:hyperlink w:anchor="_Toc182762852" w:history="1">
+      <w:hyperlink w:anchor="_Toc182763820" w:history="1">
         <w:r>
           <w:rPr>
             <w:rStyle w:val="Hyperlink"/>
@@ -3115,7 +3113,7 @@
             <w:noProof/>
             <w:webHidden/>
           </w:rPr>
-          <w:instrText xml:space="preserve"> PAGEREF _Toc182762852 \h </w:instrText>
+          <w:instrText xml:space="preserve"> PAGEREF _Toc182763820 \h </w:instrText>
         </w:r>
         <w:r>
           <w:rPr>
@@ -3160,7 +3158,7 @@
           <w:lang w:val="vi-VN" w:eastAsia="vi-VN"/>
         </w:rPr>
       </w:pPr>
-      <w:hyperlink w:anchor="_Toc182762853" w:history="1">
+      <w:hyperlink w:anchor="_Toc182763821" w:history="1">
         <w:r>
           <w:rPr>
             <w:rStyle w:val="Hyperlink"/>
@@ -3188,7 +3186,7 @@
             <w:noProof/>
             <w:webHidden/>
           </w:rPr>
-          <w:instrText xml:space="preserve"> PAGEREF _Toc182762853 \h </w:instrText>
+          <w:instrText xml:space="preserve"> PAGEREF _Toc182763821 \h </w:instrText>
         </w:r>
         <w:r>
           <w:rPr>
@@ -3233,7 +3231,7 @@
           <w:lang w:val="vi-VN" w:eastAsia="vi-VN"/>
         </w:rPr>
       </w:pPr>
-      <w:hyperlink w:anchor="_Toc182762854" w:history="1">
+      <w:hyperlink w:anchor="_Toc182763822" w:history="1">
         <w:r>
           <w:rPr>
             <w:rStyle w:val="Hyperlink"/>
@@ -3261,7 +3259,7 @@
             <w:noProof/>
             <w:webHidden/>
           </w:rPr>
-          <w:instrText xml:space="preserve"> PAGEREF _Toc182762854 \h </w:instrText>
+          <w:instrText xml:space="preserve"> PAGEREF _Toc182763822 \h </w:instrText>
         </w:r>
         <w:r>
           <w:rPr>
@@ -3306,7 +3304,7 @@
           <w:lang w:val="vi-VN" w:eastAsia="vi-VN"/>
         </w:rPr>
       </w:pPr>
-      <w:hyperlink w:anchor="_Toc182762855" w:history="1">
+      <w:hyperlink w:anchor="_Toc182763823" w:history="1">
         <w:r>
           <w:rPr>
             <w:rStyle w:val="Hyperlink"/>
@@ -3334,7 +3332,7 @@
             <w:noProof/>
             <w:webHidden/>
           </w:rPr>
-          <w:instrText xml:space="preserve"> PAGEREF _Toc182762855 \h </w:instrText>
+          <w:instrText xml:space="preserve"> PAGEREF _Toc182763823 \h </w:instrText>
         </w:r>
         <w:r>
           <w:rPr>
@@ -3380,7 +3378,7 @@
           <w:lang w:val="vi-VN" w:eastAsia="vi-VN"/>
         </w:rPr>
       </w:pPr>
-      <w:hyperlink w:anchor="_Toc182762856" w:history="1">
+      <w:hyperlink w:anchor="_Toc182763824" w:history="1">
         <w:r>
           <w:rPr>
             <w:rStyle w:val="Hyperlink"/>
@@ -3426,7 +3424,7 @@
             <w:noProof/>
             <w:webHidden/>
           </w:rPr>
-          <w:instrText xml:space="preserve"> PAGEREF _Toc182762856 \h </w:instrText>
+          <w:instrText xml:space="preserve"> PAGEREF _Toc182763824 \h </w:instrText>
         </w:r>
         <w:r>
           <w:rPr>
@@ -3472,7 +3470,7 @@
           <w:lang w:val="vi-VN" w:eastAsia="vi-VN"/>
         </w:rPr>
       </w:pPr>
-      <w:hyperlink w:anchor="_Toc182762857" w:history="1">
+      <w:hyperlink w:anchor="_Toc182763825" w:history="1">
         <w:r>
           <w:rPr>
             <w:rStyle w:val="Hyperlink"/>
@@ -3497,7 +3495,17 @@
             <w:rFonts w:eastAsia="SimSun"/>
             <w:noProof/>
           </w:rPr>
-          <w:t>Giới thiệu về cửa hàng bán vật tư nông nghiệp</w:t>
+          <w:t>G</w:t>
+        </w:r>
+        <w:bookmarkStart w:id="1" w:name="_GoBack"/>
+        <w:bookmarkEnd w:id="1"/>
+        <w:r>
+          <w:rPr>
+            <w:rStyle w:val="Hyperlink"/>
+            <w:rFonts w:eastAsia="SimSun"/>
+            <w:noProof/>
+          </w:rPr>
+          <w:t>iới thiệu về cửa hàng bán vật tư nông nghiệp</w:t>
         </w:r>
         <w:r>
           <w:rPr>
@@ -3518,7 +3526,7 @@
             <w:noProof/>
             <w:webHidden/>
           </w:rPr>
-          <w:instrText xml:space="preserve"> PAGEREF _Toc182762857 \h </w:instrText>
+          <w:instrText xml:space="preserve"> PAGEREF _Toc182763825 \h </w:instrText>
         </w:r>
         <w:r>
           <w:rPr>
@@ -3564,7 +3572,7 @@
           <w:lang w:val="vi-VN" w:eastAsia="vi-VN"/>
         </w:rPr>
       </w:pPr>
-      <w:hyperlink w:anchor="_Toc182762858" w:history="1">
+      <w:hyperlink w:anchor="_Toc182763826" w:history="1">
         <w:r>
           <w:rPr>
             <w:rStyle w:val="Hyperlink"/>
@@ -3610,7 +3618,7 @@
             <w:noProof/>
             <w:webHidden/>
           </w:rPr>
-          <w:instrText xml:space="preserve"> PAGEREF _Toc182762858 \h </w:instrText>
+          <w:instrText xml:space="preserve"> PAGEREF _Toc182763826 \h </w:instrText>
         </w:r>
         <w:r>
           <w:rPr>
@@ -3656,7 +3664,7 @@
           <w:lang w:val="vi-VN" w:eastAsia="vi-VN"/>
         </w:rPr>
       </w:pPr>
-      <w:hyperlink w:anchor="_Toc182762859" w:history="1">
+      <w:hyperlink w:anchor="_Toc182763827" w:history="1">
         <w:r>
           <w:rPr>
             <w:rStyle w:val="Hyperlink"/>
@@ -3702,7 +3710,7 @@
             <w:noProof/>
             <w:webHidden/>
           </w:rPr>
-          <w:instrText xml:space="preserve"> PAGEREF _Toc182762859 \h </w:instrText>
+          <w:instrText xml:space="preserve"> PAGEREF _Toc182763827 \h </w:instrText>
         </w:r>
         <w:r>
           <w:rPr>
@@ -3748,7 +3756,7 @@
           <w:lang w:val="vi-VN" w:eastAsia="vi-VN"/>
         </w:rPr>
       </w:pPr>
-      <w:hyperlink w:anchor="_Toc182762860" w:history="1">
+      <w:hyperlink w:anchor="_Toc182763828" w:history="1">
         <w:r>
           <w:rPr>
             <w:rStyle w:val="Hyperlink"/>
@@ -3794,7 +3802,7 @@
             <w:noProof/>
             <w:webHidden/>
           </w:rPr>
-          <w:instrText xml:space="preserve"> PAGEREF _Toc182762860 \h </w:instrText>
+          <w:instrText xml:space="preserve"> PAGEREF _Toc182763828 \h </w:instrText>
         </w:r>
         <w:r>
           <w:rPr>
@@ -3840,7 +3848,7 @@
           <w:lang w:val="vi-VN" w:eastAsia="vi-VN"/>
         </w:rPr>
       </w:pPr>
-      <w:hyperlink w:anchor="_Toc182762861" w:history="1">
+      <w:hyperlink w:anchor="_Toc182763829" w:history="1">
         <w:r>
           <w:rPr>
             <w:rStyle w:val="Hyperlink"/>
@@ -3886,7 +3894,7 @@
             <w:noProof/>
             <w:webHidden/>
           </w:rPr>
-          <w:instrText xml:space="preserve"> PAGEREF _Toc182762861 \h </w:instrText>
+          <w:instrText xml:space="preserve"> PAGEREF _Toc182763829 \h </w:instrText>
         </w:r>
         <w:r>
           <w:rPr>
@@ -3932,14 +3940,14 @@
           <w:lang w:val="vi-VN" w:eastAsia="vi-VN"/>
         </w:rPr>
       </w:pPr>
-      <w:hyperlink w:anchor="_Toc182762862" w:history="1">
+      <w:hyperlink w:anchor="_Toc182763830" w:history="1">
         <w:r>
           <w:rPr>
             <w:rStyle w:val="Hyperlink"/>
             <w:rFonts w:eastAsia="SimSun"/>
             <w:noProof/>
           </w:rPr>
-          <w:t>2.1.1.</w:t>
+          <w:t>2.1.2.</w:t>
         </w:r>
         <w:r>
           <w:rPr>
@@ -3978,7 +3986,7 @@
             <w:noProof/>
             <w:webHidden/>
           </w:rPr>
-          <w:instrText xml:space="preserve"> PAGEREF _Toc182762862 \h </w:instrText>
+          <w:instrText xml:space="preserve"> PAGEREF _Toc182763830 \h </w:instrText>
         </w:r>
         <w:r>
           <w:rPr>
@@ -4024,14 +4032,14 @@
           <w:lang w:val="vi-VN" w:eastAsia="vi-VN"/>
         </w:rPr>
       </w:pPr>
-      <w:hyperlink w:anchor="_Toc182762863" w:history="1">
+      <w:hyperlink w:anchor="_Toc182763831" w:history="1">
         <w:r>
           <w:rPr>
             <w:rStyle w:val="Hyperlink"/>
             <w:rFonts w:eastAsia="SimSun"/>
             <w:noProof/>
           </w:rPr>
-          <w:t>2.1.2.</w:t>
+          <w:t>2.1.3.</w:t>
         </w:r>
         <w:r>
           <w:rPr>
@@ -4070,7 +4078,7 @@
             <w:noProof/>
             <w:webHidden/>
           </w:rPr>
-          <w:instrText xml:space="preserve"> PAGEREF _Toc182762863 \h </w:instrText>
+          <w:instrText xml:space="preserve"> PAGEREF _Toc182763831 \h </w:instrText>
         </w:r>
         <w:r>
           <w:rPr>
@@ -4116,14 +4124,14 @@
           <w:lang w:val="vi-VN" w:eastAsia="vi-VN"/>
         </w:rPr>
       </w:pPr>
-      <w:hyperlink w:anchor="_Toc182762864" w:history="1">
+      <w:hyperlink w:anchor="_Toc182763832" w:history="1">
         <w:r>
           <w:rPr>
             <w:rStyle w:val="Hyperlink"/>
             <w:rFonts w:eastAsia="SimSun"/>
             <w:noProof/>
           </w:rPr>
-          <w:t>2.1.3.</w:t>
+          <w:t>2.1.4.</w:t>
         </w:r>
         <w:r>
           <w:rPr>
@@ -4162,7 +4170,7 @@
             <w:noProof/>
             <w:webHidden/>
           </w:rPr>
-          <w:instrText xml:space="preserve"> PAGEREF _Toc182762864 \h </w:instrText>
+          <w:instrText xml:space="preserve"> PAGEREF _Toc182763832 \h </w:instrText>
         </w:r>
         <w:r>
           <w:rPr>
@@ -4208,14 +4216,14 @@
           <w:lang w:val="vi-VN" w:eastAsia="vi-VN"/>
         </w:rPr>
       </w:pPr>
-      <w:hyperlink w:anchor="_Toc182762865" w:history="1">
+      <w:hyperlink w:anchor="_Toc182763833" w:history="1">
         <w:r>
           <w:rPr>
             <w:rStyle w:val="Hyperlink"/>
             <w:rFonts w:eastAsia="SimSun"/>
             <w:noProof/>
           </w:rPr>
-          <w:t>2.1.4.</w:t>
+          <w:t>2.1.5.</w:t>
         </w:r>
         <w:r>
           <w:rPr>
@@ -4254,7 +4262,7 @@
             <w:noProof/>
             <w:webHidden/>
           </w:rPr>
-          <w:instrText xml:space="preserve"> PAGEREF _Toc182762865 \h </w:instrText>
+          <w:instrText xml:space="preserve"> PAGEREF _Toc182763833 \h </w:instrText>
         </w:r>
         <w:r>
           <w:rPr>
@@ -4300,7 +4308,7 @@
           <w:lang w:val="vi-VN" w:eastAsia="vi-VN"/>
         </w:rPr>
       </w:pPr>
-      <w:hyperlink w:anchor="_Toc182762866" w:history="1">
+      <w:hyperlink w:anchor="_Toc182763834" w:history="1">
         <w:r>
           <w:rPr>
             <w:rStyle w:val="Hyperlink"/>
@@ -4346,7 +4354,7 @@
             <w:noProof/>
             <w:webHidden/>
           </w:rPr>
-          <w:instrText xml:space="preserve"> PAGEREF _Toc182762866 \h </w:instrText>
+          <w:instrText xml:space="preserve"> PAGEREF _Toc182763834 \h </w:instrText>
         </w:r>
         <w:r>
           <w:rPr>
@@ -4392,7 +4400,7 @@
           <w:lang w:val="vi-VN" w:eastAsia="vi-VN"/>
         </w:rPr>
       </w:pPr>
-      <w:hyperlink w:anchor="_Toc182762867" w:history="1">
+      <w:hyperlink w:anchor="_Toc182763835" w:history="1">
         <w:r>
           <w:rPr>
             <w:rStyle w:val="Hyperlink"/>
@@ -4438,7 +4446,7 @@
             <w:noProof/>
             <w:webHidden/>
           </w:rPr>
-          <w:instrText xml:space="preserve"> PAGEREF _Toc182762867 \h </w:instrText>
+          <w:instrText xml:space="preserve"> PAGEREF _Toc182763835 \h </w:instrText>
         </w:r>
         <w:r>
           <w:rPr>
@@ -4484,7 +4492,7 @@
           <w:lang w:val="vi-VN" w:eastAsia="vi-VN"/>
         </w:rPr>
       </w:pPr>
-      <w:hyperlink w:anchor="_Toc182762868" w:history="1">
+      <w:hyperlink w:anchor="_Toc182763836" w:history="1">
         <w:r>
           <w:rPr>
             <w:rStyle w:val="Hyperlink"/>
@@ -4530,7 +4538,7 @@
             <w:noProof/>
             <w:webHidden/>
           </w:rPr>
-          <w:instrText xml:space="preserve"> PAGEREF _Toc182762868 \h </w:instrText>
+          <w:instrText xml:space="preserve"> PAGEREF _Toc182763836 \h </w:instrText>
         </w:r>
         <w:r>
           <w:rPr>
@@ -4576,7 +4584,7 @@
           <w:lang w:val="vi-VN" w:eastAsia="vi-VN"/>
         </w:rPr>
       </w:pPr>
-      <w:hyperlink w:anchor="_Toc182762869" w:history="1">
+      <w:hyperlink w:anchor="_Toc182763837" w:history="1">
         <w:r>
           <w:rPr>
             <w:rStyle w:val="Hyperlink"/>
@@ -4622,7 +4630,7 @@
             <w:noProof/>
             <w:webHidden/>
           </w:rPr>
-          <w:instrText xml:space="preserve"> PAGEREF _Toc182762869 \h </w:instrText>
+          <w:instrText xml:space="preserve"> PAGEREF _Toc182763837 \h </w:instrText>
         </w:r>
         <w:r>
           <w:rPr>
@@ -4668,7 +4676,7 @@
           <w:lang w:val="vi-VN" w:eastAsia="vi-VN"/>
         </w:rPr>
       </w:pPr>
-      <w:hyperlink w:anchor="_Toc182762870" w:history="1">
+      <w:hyperlink w:anchor="_Toc182763838" w:history="1">
         <w:r>
           <w:rPr>
             <w:rStyle w:val="Hyperlink"/>
@@ -4714,7 +4722,7 @@
             <w:noProof/>
             <w:webHidden/>
           </w:rPr>
-          <w:instrText xml:space="preserve"> PAGEREF _Toc182762870 \h </w:instrText>
+          <w:instrText xml:space="preserve"> PAGEREF _Toc182763838 \h </w:instrText>
         </w:r>
         <w:r>
           <w:rPr>
@@ -4760,7 +4768,7 @@
           <w:lang w:val="vi-VN" w:eastAsia="vi-VN"/>
         </w:rPr>
       </w:pPr>
-      <w:hyperlink w:anchor="_Toc182762871" w:history="1">
+      <w:hyperlink w:anchor="_Toc182763839" w:history="1">
         <w:r>
           <w:rPr>
             <w:rStyle w:val="Hyperlink"/>
@@ -4823,7 +4831,7 @@
             <w:noProof/>
             <w:webHidden/>
           </w:rPr>
-          <w:instrText xml:space="preserve"> PAGEREF _Toc182762871 \h </w:instrText>
+          <w:instrText xml:space="preserve"> PAGEREF _Toc182763839 \h </w:instrText>
         </w:r>
         <w:r>
           <w:rPr>
@@ -4869,7 +4877,7 @@
           <w:lang w:val="vi-VN" w:eastAsia="vi-VN"/>
         </w:rPr>
       </w:pPr>
-      <w:hyperlink w:anchor="_Toc182762872" w:history="1">
+      <w:hyperlink w:anchor="_Toc182763840" w:history="1">
         <w:r>
           <w:rPr>
             <w:rStyle w:val="Hyperlink"/>
@@ -4915,7 +4923,7 @@
             <w:noProof/>
             <w:webHidden/>
           </w:rPr>
-          <w:instrText xml:space="preserve"> PAGEREF _Toc182762872 \h </w:instrText>
+          <w:instrText xml:space="preserve"> PAGEREF _Toc182763840 \h </w:instrText>
         </w:r>
         <w:r>
           <w:rPr>
@@ -4961,7 +4969,7 @@
           <w:lang w:val="vi-VN" w:eastAsia="vi-VN"/>
         </w:rPr>
       </w:pPr>
-      <w:hyperlink w:anchor="_Toc182762873" w:history="1">
+      <w:hyperlink w:anchor="_Toc182763841" w:history="1">
         <w:r>
           <w:rPr>
             <w:rStyle w:val="Hyperlink"/>
@@ -5007,7 +5015,7 @@
             <w:noProof/>
             <w:webHidden/>
           </w:rPr>
-          <w:instrText xml:space="preserve"> PAGEREF _Toc182762873 \h </w:instrText>
+          <w:instrText xml:space="preserve"> PAGEREF _Toc182763841 \h </w:instrText>
         </w:r>
         <w:r>
           <w:rPr>
@@ -5053,7 +5061,7 @@
           <w:lang w:val="vi-VN" w:eastAsia="vi-VN"/>
         </w:rPr>
       </w:pPr>
-      <w:hyperlink w:anchor="_Toc182762874" w:history="1">
+      <w:hyperlink w:anchor="_Toc182763842" w:history="1">
         <w:r>
           <w:rPr>
             <w:rStyle w:val="Hyperlink"/>
@@ -5099,7 +5107,7 @@
             <w:noProof/>
             <w:webHidden/>
           </w:rPr>
-          <w:instrText xml:space="preserve"> PAGEREF _Toc182762874 \h </w:instrText>
+          <w:instrText xml:space="preserve"> PAGEREF _Toc182763842 \h </w:instrText>
         </w:r>
         <w:r>
           <w:rPr>
@@ -5145,7 +5153,7 @@
           <w:lang w:val="vi-VN" w:eastAsia="vi-VN"/>
         </w:rPr>
       </w:pPr>
-      <w:hyperlink w:anchor="_Toc182762875" w:history="1">
+      <w:hyperlink w:anchor="_Toc182763843" w:history="1">
         <w:r>
           <w:rPr>
             <w:rStyle w:val="Hyperlink"/>
@@ -5191,7 +5199,7 @@
             <w:noProof/>
             <w:webHidden/>
           </w:rPr>
-          <w:instrText xml:space="preserve"> PAGEREF _Toc182762875 \h </w:instrText>
+          <w:instrText xml:space="preserve"> PAGEREF _Toc182763843 \h </w:instrText>
         </w:r>
         <w:r>
           <w:rPr>
@@ -5237,7 +5245,7 @@
           <w:lang w:val="vi-VN" w:eastAsia="vi-VN"/>
         </w:rPr>
       </w:pPr>
-      <w:hyperlink w:anchor="_Toc182762876" w:history="1">
+      <w:hyperlink w:anchor="_Toc182763844" w:history="1">
         <w:r>
           <w:rPr>
             <w:rStyle w:val="Hyperlink"/>
@@ -5283,7 +5291,7 @@
             <w:noProof/>
             <w:webHidden/>
           </w:rPr>
-          <w:instrText xml:space="preserve"> PAGEREF _Toc182762876 \h </w:instrText>
+          <w:instrText xml:space="preserve"> PAGEREF _Toc182763844 \h </w:instrText>
         </w:r>
         <w:r>
           <w:rPr>
@@ -5329,7 +5337,7 @@
           <w:lang w:val="vi-VN" w:eastAsia="vi-VN"/>
         </w:rPr>
       </w:pPr>
-      <w:hyperlink w:anchor="_Toc182762877" w:history="1">
+      <w:hyperlink w:anchor="_Toc182763845" w:history="1">
         <w:r>
           <w:rPr>
             <w:rStyle w:val="Hyperlink"/>
@@ -5375,7 +5383,7 @@
             <w:noProof/>
             <w:webHidden/>
           </w:rPr>
-          <w:instrText xml:space="preserve"> PAGEREF _Toc182762877 \h </w:instrText>
+          <w:instrText xml:space="preserve"> PAGEREF _Toc182763845 \h </w:instrText>
         </w:r>
         <w:r>
           <w:rPr>
@@ -5421,7 +5429,7 @@
           <w:lang w:val="vi-VN" w:eastAsia="vi-VN"/>
         </w:rPr>
       </w:pPr>
-      <w:hyperlink w:anchor="_Toc182762878" w:history="1">
+      <w:hyperlink w:anchor="_Toc182763846" w:history="1">
         <w:r>
           <w:rPr>
             <w:rStyle w:val="Hyperlink"/>
@@ -5467,7 +5475,7 @@
             <w:noProof/>
             <w:webHidden/>
           </w:rPr>
-          <w:instrText xml:space="preserve"> PAGEREF _Toc182762878 \h </w:instrText>
+          <w:instrText xml:space="preserve"> PAGEREF _Toc182763846 \h </w:instrText>
         </w:r>
         <w:r>
           <w:rPr>
@@ -5513,7 +5521,7 @@
           <w:lang w:val="vi-VN" w:eastAsia="vi-VN"/>
         </w:rPr>
       </w:pPr>
-      <w:hyperlink w:anchor="_Toc182762879" w:history="1">
+      <w:hyperlink w:anchor="_Toc182763847" w:history="1">
         <w:r>
           <w:rPr>
             <w:rStyle w:val="Hyperlink"/>
@@ -5568,7 +5576,7 @@
             <w:noProof/>
             <w:webHidden/>
           </w:rPr>
-          <w:instrText xml:space="preserve"> PAGEREF _Toc182762879 \h </w:instrText>
+          <w:instrText xml:space="preserve"> PAGEREF _Toc182763847 \h </w:instrText>
         </w:r>
         <w:r>
           <w:rPr>
@@ -5614,7 +5622,7 @@
           <w:lang w:val="vi-VN" w:eastAsia="vi-VN"/>
         </w:rPr>
       </w:pPr>
-      <w:hyperlink w:anchor="_Toc182762880" w:history="1">
+      <w:hyperlink w:anchor="_Toc182763848" w:history="1">
         <w:r>
           <w:rPr>
             <w:rStyle w:val="Hyperlink"/>
@@ -5660,7 +5668,7 @@
             <w:noProof/>
             <w:webHidden/>
           </w:rPr>
-          <w:instrText xml:space="preserve"> PAGEREF _Toc182762880 \h </w:instrText>
+          <w:instrText xml:space="preserve"> PAGEREF _Toc182763848 \h </w:instrText>
         </w:r>
         <w:r>
           <w:rPr>
@@ -5706,7 +5714,7 @@
           <w:lang w:val="vi-VN" w:eastAsia="vi-VN"/>
         </w:rPr>
       </w:pPr>
-      <w:hyperlink w:anchor="_Toc182762881" w:history="1">
+      <w:hyperlink w:anchor="_Toc182763849" w:history="1">
         <w:r>
           <w:rPr>
             <w:rStyle w:val="Hyperlink"/>
@@ -5752,7 +5760,7 @@
             <w:noProof/>
             <w:webHidden/>
           </w:rPr>
-          <w:instrText xml:space="preserve"> PAGEREF _Toc182762881 \h </w:instrText>
+          <w:instrText xml:space="preserve"> PAGEREF _Toc182763849 \h </w:instrText>
         </w:r>
         <w:r>
           <w:rPr>
@@ -5798,7 +5806,7 @@
           <w:lang w:val="vi-VN" w:eastAsia="vi-VN"/>
         </w:rPr>
       </w:pPr>
-      <w:hyperlink w:anchor="_Toc182762882" w:history="1">
+      <w:hyperlink w:anchor="_Toc182763850" w:history="1">
         <w:r>
           <w:rPr>
             <w:rStyle w:val="Hyperlink"/>
@@ -5844,7 +5852,7 @@
             <w:noProof/>
             <w:webHidden/>
           </w:rPr>
-          <w:instrText xml:space="preserve"> PAGEREF _Toc182762882 \h </w:instrText>
+          <w:instrText xml:space="preserve"> PAGEREF _Toc182763850 \h </w:instrText>
         </w:r>
         <w:r>
           <w:rPr>
@@ -5890,7 +5898,7 @@
           <w:lang w:val="vi-VN" w:eastAsia="vi-VN"/>
         </w:rPr>
       </w:pPr>
-      <w:hyperlink w:anchor="_Toc182762883" w:history="1">
+      <w:hyperlink w:anchor="_Toc182763851" w:history="1">
         <w:r>
           <w:rPr>
             <w:rStyle w:val="Hyperlink"/>
@@ -5936,7 +5944,7 @@
             <w:noProof/>
             <w:webHidden/>
           </w:rPr>
-          <w:instrText xml:space="preserve"> PAGEREF _Toc182762883 \h </w:instrText>
+          <w:instrText xml:space="preserve"> PAGEREF _Toc182763851 \h </w:instrText>
         </w:r>
         <w:r>
           <w:rPr>
@@ -5982,7 +5990,7 @@
           <w:lang w:val="vi-VN" w:eastAsia="vi-VN"/>
         </w:rPr>
       </w:pPr>
-      <w:hyperlink w:anchor="_Toc182762884" w:history="1">
+      <w:hyperlink w:anchor="_Toc182763852" w:history="1">
         <w:r>
           <w:rPr>
             <w:rStyle w:val="Hyperlink"/>
@@ -6028,7 +6036,7 @@
             <w:noProof/>
             <w:webHidden/>
           </w:rPr>
-          <w:instrText xml:space="preserve"> PAGEREF _Toc182762884 \h </w:instrText>
+          <w:instrText xml:space="preserve"> PAGEREF _Toc182763852 \h </w:instrText>
         </w:r>
         <w:r>
           <w:rPr>
@@ -6073,7 +6081,7 @@
           <w:lang w:val="vi-VN" w:eastAsia="vi-VN"/>
         </w:rPr>
       </w:pPr>
-      <w:hyperlink w:anchor="_Toc182762885" w:history="1">
+      <w:hyperlink w:anchor="_Toc182763853" w:history="1">
         <w:r>
           <w:rPr>
             <w:rStyle w:val="Hyperlink"/>
@@ -6101,7 +6109,7 @@
             <w:noProof/>
             <w:webHidden/>
           </w:rPr>
-          <w:instrText xml:space="preserve"> PAGEREF _Toc182762885 \h </w:instrText>
+          <w:instrText xml:space="preserve"> PAGEREF _Toc182763853 \h </w:instrText>
         </w:r>
         <w:r>
           <w:rPr>
@@ -6146,7 +6154,7 @@
           <w:lang w:val="vi-VN" w:eastAsia="vi-VN"/>
         </w:rPr>
       </w:pPr>
-      <w:hyperlink w:anchor="_Toc182762886" w:history="1">
+      <w:hyperlink w:anchor="_Toc182763854" w:history="1">
         <w:r>
           <w:rPr>
             <w:rStyle w:val="Hyperlink"/>
@@ -6174,7 +6182,7 @@
             <w:noProof/>
             <w:webHidden/>
           </w:rPr>
-          <w:instrText xml:space="preserve"> PAGEREF _Toc182762886 \h </w:instrText>
+          <w:instrText xml:space="preserve"> PAGEREF _Toc182763854 \h </w:instrText>
         </w:r>
         <w:r>
           <w:rPr>
@@ -6242,7 +6250,7 @@
       <w:r>
         <w:br w:type="page"/>
       </w:r>
-      <w:bookmarkStart w:id="2" w:name="_Toc182762852"/>
+      <w:bookmarkStart w:id="2" w:name="_Toc182763820"/>
       <w:r>
         <w:lastRenderedPageBreak/>
         <w:t>DANH MỤC HÌNH ẢNH</w:t>
@@ -6277,7 +6285,7 @@
       <w:r>
         <w:fldChar w:fldCharType="separate"/>
       </w:r>
-      <w:hyperlink w:anchor="_Toc182762887" w:history="1">
+      <w:hyperlink w:anchor="_Toc182763811" w:history="1">
         <w:r>
           <w:rPr>
             <w:rStyle w:val="Hyperlink"/>
@@ -6304,7 +6312,7 @@
             <w:noProof/>
             <w:webHidden/>
           </w:rPr>
-          <w:instrText xml:space="preserve"> PAGEREF _Toc182762887 \h </w:instrText>
+          <w:instrText xml:space="preserve"> PAGEREF _Toc182763811 \h </w:instrText>
         </w:r>
         <w:r>
           <w:rPr>
@@ -6349,7 +6357,7 @@
           <w:lang w:val="vi-VN" w:eastAsia="vi-VN"/>
         </w:rPr>
       </w:pPr>
-      <w:hyperlink w:anchor="_Toc182762888" w:history="1">
+      <w:hyperlink w:anchor="_Toc182763812" w:history="1">
         <w:r>
           <w:rPr>
             <w:rStyle w:val="Hyperlink"/>
@@ -6376,7 +6384,7 @@
             <w:noProof/>
             <w:webHidden/>
           </w:rPr>
-          <w:instrText xml:space="preserve"> PAGEREF _Toc182762888 \h </w:instrText>
+          <w:instrText xml:space="preserve"> PAGEREF _Toc182763812 \h </w:instrText>
         </w:r>
         <w:r>
           <w:rPr>
@@ -6421,7 +6429,7 @@
           <w:lang w:val="vi-VN" w:eastAsia="vi-VN"/>
         </w:rPr>
       </w:pPr>
-      <w:hyperlink w:anchor="_Toc182762889" w:history="1">
+      <w:hyperlink w:anchor="_Toc182763813" w:history="1">
         <w:r>
           <w:rPr>
             <w:rStyle w:val="Hyperlink"/>
@@ -6448,7 +6456,7 @@
             <w:noProof/>
             <w:webHidden/>
           </w:rPr>
-          <w:instrText xml:space="preserve"> PAGEREF _Toc182762889 \h </w:instrText>
+          <w:instrText xml:space="preserve"> PAGEREF _Toc182763813 \h </w:instrText>
         </w:r>
         <w:r>
           <w:rPr>
@@ -6493,7 +6501,7 @@
           <w:lang w:val="vi-VN" w:eastAsia="vi-VN"/>
         </w:rPr>
       </w:pPr>
-      <w:hyperlink w:anchor="_Toc182762890" w:history="1">
+      <w:hyperlink w:anchor="_Toc182763814" w:history="1">
         <w:r>
           <w:rPr>
             <w:rStyle w:val="Hyperlink"/>
@@ -6520,7 +6528,7 @@
             <w:noProof/>
             <w:webHidden/>
           </w:rPr>
-          <w:instrText xml:space="preserve"> PAGEREF _Toc182762890 \h </w:instrText>
+          <w:instrText xml:space="preserve"> PAGEREF _Toc182763814 \h </w:instrText>
         </w:r>
         <w:r>
           <w:rPr>
@@ -6565,7 +6573,7 @@
           <w:lang w:val="vi-VN" w:eastAsia="vi-VN"/>
         </w:rPr>
       </w:pPr>
-      <w:hyperlink w:anchor="_Toc182762891" w:history="1">
+      <w:hyperlink w:anchor="_Toc182763815" w:history="1">
         <w:r>
           <w:rPr>
             <w:rStyle w:val="Hyperlink"/>
@@ -6592,7 +6600,7 @@
             <w:noProof/>
             <w:webHidden/>
           </w:rPr>
-          <w:instrText xml:space="preserve"> PAGEREF _Toc182762891 \h </w:instrText>
+          <w:instrText xml:space="preserve"> PAGEREF _Toc182763815 \h </w:instrText>
         </w:r>
         <w:r>
           <w:rPr>
@@ -6637,7 +6645,7 @@
           <w:lang w:val="vi-VN" w:eastAsia="vi-VN"/>
         </w:rPr>
       </w:pPr>
-      <w:hyperlink w:anchor="_Toc182762892" w:history="1">
+      <w:hyperlink w:anchor="_Toc182763816" w:history="1">
         <w:r>
           <w:rPr>
             <w:rStyle w:val="Hyperlink"/>
@@ -6664,7 +6672,7 @@
             <w:noProof/>
             <w:webHidden/>
           </w:rPr>
-          <w:instrText xml:space="preserve"> PAGEREF _Toc182762892 \h </w:instrText>
+          <w:instrText xml:space="preserve"> PAGEREF _Toc182763816 \h </w:instrText>
         </w:r>
         <w:r>
           <w:rPr>
@@ -6709,7 +6717,7 @@
           <w:lang w:val="vi-VN" w:eastAsia="vi-VN"/>
         </w:rPr>
       </w:pPr>
-      <w:hyperlink w:anchor="_Toc182762893" w:history="1">
+      <w:hyperlink w:anchor="_Toc182763817" w:history="1">
         <w:r>
           <w:rPr>
             <w:rStyle w:val="Hyperlink"/>
@@ -6736,7 +6744,7 @@
             <w:noProof/>
             <w:webHidden/>
           </w:rPr>
-          <w:instrText xml:space="preserve"> PAGEREF _Toc182762893 \h </w:instrText>
+          <w:instrText xml:space="preserve"> PAGEREF _Toc182763817 \h </w:instrText>
         </w:r>
         <w:r>
           <w:rPr>
@@ -6777,7 +6785,7 @@
       <w:r>
         <w:br w:type="page"/>
       </w:r>
-      <w:bookmarkStart w:id="3" w:name="_Toc182762853"/>
+      <w:bookmarkStart w:id="3" w:name="_Toc182763821"/>
       <w:r>
         <w:lastRenderedPageBreak/>
         <w:t>DANH MỤC BẢNG BIỂU</w:t>
@@ -6802,7 +6810,7 @@
       <w:r>
         <w:br w:type="page"/>
       </w:r>
-      <w:bookmarkStart w:id="4" w:name="_Toc182762854"/>
+      <w:bookmarkStart w:id="4" w:name="_Toc182763822"/>
       <w:r>
         <w:lastRenderedPageBreak/>
         <w:t xml:space="preserve">TÓM TẮT </w:t>
@@ -6963,7 +6971,7 @@
       <w:r>
         <w:br w:type="page"/>
       </w:r>
-      <w:bookmarkStart w:id="5" w:name="_Toc182762855"/>
+      <w:bookmarkStart w:id="5" w:name="_Toc182763823"/>
       <w:r>
         <w:lastRenderedPageBreak/>
         <w:t>MỞ ĐẦU</w:t>
@@ -7083,7 +7091,7 @@
       <w:r>
         <w:br w:type="page"/>
       </w:r>
-      <w:bookmarkStart w:id="6" w:name="_Toc182762856"/>
+      <w:bookmarkStart w:id="6" w:name="_Toc182763824"/>
       <w:r>
         <w:lastRenderedPageBreak/>
         <w:t>TỔNG QUAN</w:t>
@@ -7106,7 +7114,7 @@
         </w:numPr>
         <w:ind w:left="0" w:firstLine="0"/>
       </w:pPr>
-      <w:bookmarkStart w:id="7" w:name="_Toc182762857"/>
+      <w:bookmarkStart w:id="7" w:name="_Toc182763825"/>
       <w:r>
         <w:t>Giới thiệu về cửa hàng bán vật tư nông nghiệp</w:t>
       </w:r>
@@ -7129,7 +7137,7 @@
         </w:numPr>
         <w:ind w:left="0" w:firstLine="0"/>
       </w:pPr>
-      <w:bookmarkStart w:id="8" w:name="_Toc182762858"/>
+      <w:bookmarkStart w:id="8" w:name="_Toc182763826"/>
       <w:r>
         <w:t>Sự cần thiết của việc số hóa quản lý cửa hàng</w:t>
       </w:r>
@@ -7168,7 +7176,7 @@
         </w:numPr>
         <w:ind w:left="0" w:firstLine="0"/>
       </w:pPr>
-      <w:bookmarkStart w:id="9" w:name="_Toc182762859"/>
+      <w:bookmarkStart w:id="9" w:name="_Toc182763827"/>
       <w:r>
         <w:rPr>
           <w:lang w:val="en-US"/>
@@ -7275,7 +7283,7 @@
         </w:rPr>
         <w:br w:type="page"/>
       </w:r>
-      <w:bookmarkStart w:id="10" w:name="_Toc182762860"/>
+      <w:bookmarkStart w:id="10" w:name="_Toc182763828"/>
       <w:r>
         <w:rPr>
           <w:lang w:val="en-US" w:eastAsia="en-US"/>
@@ -7301,7 +7309,7 @@
         </w:numPr>
         <w:ind w:left="0" w:firstLine="0"/>
       </w:pPr>
-      <w:bookmarkStart w:id="11" w:name="_Toc182762861"/>
+      <w:bookmarkStart w:id="11" w:name="_Toc182763829"/>
       <w:r>
         <w:t>Nền tảng .NET Framework</w:t>
       </w:r>
@@ -7316,7 +7324,7 @@
         </w:numPr>
         <w:ind w:left="0" w:firstLine="0"/>
       </w:pPr>
-      <w:bookmarkStart w:id="12" w:name="_Toc182762862"/>
+      <w:bookmarkStart w:id="12" w:name="_Toc182763830"/>
       <w:r>
         <w:t>Giới thiệu .NET Framework</w:t>
       </w:r>
@@ -7339,7 +7347,7 @@
         </w:numPr>
         <w:ind w:left="0" w:firstLine="0"/>
       </w:pPr>
-      <w:bookmarkStart w:id="13" w:name="_Toc182762863"/>
+      <w:bookmarkStart w:id="13" w:name="_Toc182763831"/>
       <w:r>
         <w:t>Kiến trúc của .NET Framework</w:t>
       </w:r>
@@ -7621,7 +7629,7 @@
         </w:numPr>
         <w:ind w:left="0" w:firstLine="0"/>
       </w:pPr>
-      <w:bookmarkStart w:id="14" w:name="_Toc182762864"/>
+      <w:bookmarkStart w:id="14" w:name="_Toc182763832"/>
       <w:r>
         <w:t>Các thư viện lớp cơ sở trong .NET Framework</w:t>
       </w:r>
@@ -7813,7 +7821,7 @@
         </w:numPr>
         <w:ind w:left="0" w:firstLine="0"/>
       </w:pPr>
-      <w:bookmarkStart w:id="15" w:name="_Toc182762865"/>
+      <w:bookmarkStart w:id="15" w:name="_Toc182763833"/>
       <w:r>
         <w:t>Ưu điểm của .NET Framework</w:t>
       </w:r>
@@ -7928,7 +7936,7 @@
         </w:numPr>
         <w:ind w:left="0" w:firstLine="0"/>
       </w:pPr>
-      <w:bookmarkStart w:id="16" w:name="_Toc182762866"/>
+      <w:bookmarkStart w:id="16" w:name="_Toc182763834"/>
       <w:r>
         <w:t>Ngôn ngữ lập trình C#</w:t>
       </w:r>
@@ -7943,7 +7951,7 @@
         </w:numPr>
         <w:ind w:left="0" w:firstLine="0"/>
       </w:pPr>
-      <w:bookmarkStart w:id="17" w:name="_Toc182762867"/>
+      <w:bookmarkStart w:id="17" w:name="_Toc182763835"/>
       <w:r>
         <w:t>Giới thiệu ngôn ngữ lập trình C#</w:t>
       </w:r>
@@ -7966,7 +7974,7 @@
         </w:numPr>
         <w:ind w:left="0" w:firstLine="0"/>
       </w:pPr>
-      <w:bookmarkStart w:id="18" w:name="_Toc182762868"/>
+      <w:bookmarkStart w:id="18" w:name="_Toc182763836"/>
       <w:r>
         <w:lastRenderedPageBreak/>
         <w:t>Các thành phần cơ bản trong chương trình C#</w:t>
@@ -8136,7 +8144,7 @@
         <w:pStyle w:val="Caption"/>
         <w:spacing w:line="360" w:lineRule="auto"/>
       </w:pPr>
-      <w:bookmarkStart w:id="19" w:name="_Toc182762887"/>
+      <w:bookmarkStart w:id="19" w:name="_Toc182763811"/>
       <w:r>
         <w:t xml:space="preserve">Hình </w:t>
       </w:r>
@@ -8199,7 +8207,7 @@
         </w:numPr>
         <w:ind w:left="0" w:firstLine="0"/>
       </w:pPr>
-      <w:bookmarkStart w:id="20" w:name="_Toc182762869"/>
+      <w:bookmarkStart w:id="20" w:name="_Toc182763837"/>
       <w:r>
         <w:lastRenderedPageBreak/>
         <w:t>Ưu điểm của ngôn ngữ C#</w:t>
@@ -8309,7 +8317,7 @@
         </w:numPr>
         <w:ind w:left="0" w:firstLine="0"/>
       </w:pPr>
-      <w:bookmarkStart w:id="21" w:name="_Toc182762870"/>
+      <w:bookmarkStart w:id="21" w:name="_Toc182763838"/>
       <w:r>
         <w:t>Lập trình hướng đối tượng trong C#</w:t>
       </w:r>
@@ -8320,11 +8328,10 @@
         <w:pStyle w:val="Heading3"/>
         <w:numPr>
           <w:ilvl w:val="2"/>
-          <w:numId w:val="33"/>
+          <w:numId w:val="37"/>
         </w:numPr>
-        <w:ind w:left="0" w:firstLine="0"/>
-      </w:pPr>
-      <w:bookmarkStart w:id="22" w:name="_Toc182762871"/>
+      </w:pPr>
+      <w:bookmarkStart w:id="22" w:name="_Toc182763839"/>
       <w:r>
         <w:t>Gi</w:t>
       </w:r>
@@ -8358,11 +8365,10 @@
         <w:pStyle w:val="Heading3"/>
         <w:numPr>
           <w:ilvl w:val="2"/>
-          <w:numId w:val="33"/>
+          <w:numId w:val="37"/>
         </w:numPr>
-        <w:ind w:left="0" w:firstLine="0"/>
-      </w:pPr>
-      <w:bookmarkStart w:id="23" w:name="_Toc182762872"/>
+      </w:pPr>
+      <w:bookmarkStart w:id="23" w:name="_Toc182763840"/>
       <w:r>
         <w:t>Các thành phần</w:t>
       </w:r>
@@ -8442,11 +8448,10 @@
         <w:pStyle w:val="Heading3"/>
         <w:numPr>
           <w:ilvl w:val="2"/>
-          <w:numId w:val="33"/>
+          <w:numId w:val="37"/>
         </w:numPr>
-        <w:ind w:left="0" w:firstLine="0"/>
-      </w:pPr>
-      <w:bookmarkStart w:id="24" w:name="_Toc182762873"/>
+      </w:pPr>
+      <w:bookmarkStart w:id="24" w:name="_Toc182763841"/>
       <w:r>
         <w:t>Phạm vi truy cập</w:t>
       </w:r>
@@ -8532,11 +8537,10 @@
         <w:pStyle w:val="Heading3"/>
         <w:numPr>
           <w:ilvl w:val="2"/>
-          <w:numId w:val="33"/>
+          <w:numId w:val="37"/>
         </w:numPr>
-        <w:ind w:left="0" w:firstLine="0"/>
-      </w:pPr>
-      <w:bookmarkStart w:id="25" w:name="_Toc182762874"/>
+      </w:pPr>
+      <w:bookmarkStart w:id="25" w:name="_Toc182763842"/>
       <w:r>
         <w:t xml:space="preserve">Các tính chất </w:t>
       </w:r>
@@ -8608,7 +8612,7 @@
         <w:pStyle w:val="Caption"/>
         <w:spacing w:line="360" w:lineRule="auto"/>
       </w:pPr>
-      <w:bookmarkStart w:id="26" w:name="_Toc182762888"/>
+      <w:bookmarkStart w:id="26" w:name="_Toc182763812"/>
       <w:r>
         <w:t xml:space="preserve">Hình </w:t>
       </w:r>
@@ -8762,7 +8766,7 @@
           <w:noProof/>
         </w:rPr>
       </w:pPr>
-      <w:bookmarkStart w:id="27" w:name="_Toc182762889"/>
+      <w:bookmarkStart w:id="27" w:name="_Toc182763813"/>
       <w:r>
         <w:t xml:space="preserve">Hình </w:t>
       </w:r>
@@ -8927,7 +8931,7 @@
           <w:noProof/>
         </w:rPr>
       </w:pPr>
-      <w:bookmarkStart w:id="28" w:name="_Toc182762890"/>
+      <w:bookmarkStart w:id="28" w:name="_Toc182763814"/>
       <w:r>
         <w:t xml:space="preserve">Hình </w:t>
       </w:r>
@@ -9052,7 +9056,7 @@
         <w:pStyle w:val="Caption"/>
         <w:spacing w:line="360" w:lineRule="auto"/>
       </w:pPr>
-      <w:bookmarkStart w:id="29" w:name="_Toc182762891"/>
+      <w:bookmarkStart w:id="29" w:name="_Toc182763815"/>
       <w:r>
         <w:t xml:space="preserve">Hình </w:t>
       </w:r>
@@ -9257,7 +9261,7 @@
           <w:noProof/>
         </w:rPr>
       </w:pPr>
-      <w:bookmarkStart w:id="30" w:name="_Toc182762892"/>
+      <w:bookmarkStart w:id="30" w:name="_Toc182763816"/>
       <w:r>
         <w:t xml:space="preserve">Hình </w:t>
       </w:r>
@@ -9310,14 +9314,13 @@
         <w:pStyle w:val="Heading3"/>
         <w:numPr>
           <w:ilvl w:val="2"/>
-          <w:numId w:val="27"/>
+          <w:numId w:val="37"/>
         </w:numPr>
-        <w:ind w:left="0" w:firstLine="0"/>
         <w:rPr>
           <w:noProof/>
         </w:rPr>
       </w:pPr>
-      <w:bookmarkStart w:id="31" w:name="_Toc182762875"/>
+      <w:bookmarkStart w:id="31" w:name="_Toc182763843"/>
       <w:r>
         <w:rPr>
           <w:noProof/>
@@ -9440,7 +9443,7 @@
           <w:noProof/>
         </w:rPr>
       </w:pPr>
-      <w:bookmarkStart w:id="32" w:name="_Toc182762876"/>
+      <w:bookmarkStart w:id="32" w:name="_Toc182763844"/>
       <w:r>
         <w:rPr>
           <w:noProof/>
@@ -9461,7 +9464,7 @@
           <w:noProof/>
         </w:rPr>
       </w:pPr>
-      <w:bookmarkStart w:id="33" w:name="_Toc182762877"/>
+      <w:bookmarkStart w:id="33" w:name="_Toc182763845"/>
       <w:r>
         <w:rPr>
           <w:noProof/>
@@ -9592,7 +9595,7 @@
           <w:noProof/>
         </w:rPr>
       </w:pPr>
-      <w:bookmarkStart w:id="34" w:name="_Toc182762878"/>
+      <w:bookmarkStart w:id="34" w:name="_Toc182763846"/>
       <w:r>
         <w:rPr>
           <w:noProof/>
@@ -9771,7 +9774,7 @@
         </w:numPr>
         <w:ind w:left="0" w:firstLine="0"/>
       </w:pPr>
-      <w:bookmarkStart w:id="35" w:name="_Toc182762879"/>
+      <w:bookmarkStart w:id="35" w:name="_Toc182763847"/>
       <w:r>
         <w:rPr>
           <w:lang w:val="vi-VN"/>
@@ -9792,7 +9795,7 @@
         </w:numPr>
         <w:ind w:left="0" w:firstLine="0"/>
       </w:pPr>
-      <w:bookmarkStart w:id="36" w:name="_Toc182762880"/>
+      <w:bookmarkStart w:id="36" w:name="_Toc182763848"/>
       <w:r>
         <w:t>Giới thiệu Visual Studio</w:t>
       </w:r>
@@ -9866,13 +9869,22 @@
         <w:fldChar w:fldCharType="begin"/>
       </w:r>
       <w:r>
+        <w:instrText xml:space="preserve"> INCLUDEPICTURE  "https://learn.microsoft.com/en-us/visualstudio/get-started/media/visual-studio-overview.png?view=vs-2022" \* MERGEFORMATINET </w:instrText>
+      </w:r>
+      <w:r>
+        <w:fldChar w:fldCharType="separate"/>
+      </w:r>
+      <w:r>
+        <w:fldChar w:fldCharType="begin"/>
+      </w:r>
+      <w:r>
         <w:instrText xml:space="preserve"> </w:instrText>
       </w:r>
       <w:r>
-        <w:instrText>INCLUDEPICTURE  "https://learn.microsoft.com/en-us/visualstudio/get-start</w:instrText>
-      </w:r>
-      <w:r>
-        <w:instrText>ed/media/visual-studio-overview.png?view=vs-2022" \* MERGEFORMATINET</w:instrText>
+        <w:instrText>INCLUDEPICTURE  "https://learn.microsoft.com/en-us/visualstudio/get-started/media/visual-studio-overview.png?view=vs-2022" \* MERGEFORMATIN</w:instrText>
+      </w:r>
+      <w:r>
+        <w:instrText>ET</w:instrText>
       </w:r>
       <w:r>
         <w:instrText xml:space="preserve"> </w:instrText>
@@ -9905,13 +9917,16 @@
       <w:r>
         <w:fldChar w:fldCharType="end"/>
       </w:r>
+      <w:r>
+        <w:fldChar w:fldCharType="end"/>
+      </w:r>
     </w:p>
     <w:p>
       <w:pPr>
         <w:pStyle w:val="Caption"/>
         <w:spacing w:after="0"/>
       </w:pPr>
-      <w:bookmarkStart w:id="37" w:name="_Toc182762893"/>
+      <w:bookmarkStart w:id="37" w:name="_Toc182763817"/>
       <w:r>
         <w:t xml:space="preserve">Hình </w:t>
       </w:r>
@@ -9992,7 +10007,7 @@
         </w:numPr>
         <w:ind w:left="0" w:firstLine="0"/>
       </w:pPr>
-      <w:bookmarkStart w:id="38" w:name="_Toc182762881"/>
+      <w:bookmarkStart w:id="38" w:name="_Toc182763849"/>
       <w:r>
         <w:t>Ưu điểm</w:t>
       </w:r>
@@ -10194,7 +10209,7 @@
       <w:r>
         <w:br w:type="page"/>
       </w:r>
-      <w:bookmarkStart w:id="39" w:name="_Toc182762882"/>
+      <w:bookmarkStart w:id="39" w:name="_Toc182763850"/>
       <w:r>
         <w:lastRenderedPageBreak/>
         <w:t>HIỆN THỰC HÓA NGHIÊN CỨU</w:t>
@@ -10217,7 +10232,7 @@
       <w:pPr>
         <w:pStyle w:val="Heading1"/>
       </w:pPr>
-      <w:bookmarkStart w:id="40" w:name="_Toc182762883"/>
+      <w:bookmarkStart w:id="40" w:name="_Toc182763851"/>
       <w:r>
         <w:t xml:space="preserve">KẾT </w:t>
       </w:r>
@@ -10242,7 +10257,7 @@
       <w:pPr>
         <w:pStyle w:val="Heading1"/>
       </w:pPr>
-      <w:bookmarkStart w:id="41" w:name="_Toc182762884"/>
+      <w:bookmarkStart w:id="41" w:name="_Toc182763852"/>
       <w:r>
         <w:t xml:space="preserve">KẾT LUẬN VÀ </w:t>
       </w:r>
@@ -10275,7 +10290,7 @@
       <w:pPr>
         <w:pStyle w:val="Heading10"/>
       </w:pPr>
-      <w:bookmarkStart w:id="42" w:name="_Toc182762885"/>
+      <w:bookmarkStart w:id="42" w:name="_Toc182763853"/>
       <w:r>
         <w:t>DANH MỤC TÀI LIỆU THAM KHẢO</w:t>
       </w:r>
@@ -10455,7 +10470,7 @@
       <w:pPr>
         <w:pStyle w:val="Heading10"/>
       </w:pPr>
-      <w:bookmarkStart w:id="43" w:name="_Toc182762886"/>
+      <w:bookmarkStart w:id="43" w:name="_Toc182763854"/>
       <w:r>
         <w:t>PHỤ LỤC</w:t>
       </w:r>
@@ -10647,7 +10662,7 @@
       <w:rPr>
         <w:noProof/>
       </w:rPr>
-      <w:t>3</w:t>
+      <w:t>4</w:t>
     </w:r>
     <w:r>
       <w:fldChar w:fldCharType="end"/>
@@ -10739,8 +10754,8 @@
   <w:abstractNum w:abstractNumId="0" w15:restartNumberingAfterBreak="0">
     <w:nsid w:val="05CE5688"/>
     <w:multiLevelType w:val="multilevel"/>
-    <w:tmpl w:val="5978DD20"/>
-    <w:numStyleLink w:val="Style5"/>
+    <w:tmpl w:val="54E087B4"/>
+    <w:numStyleLink w:val="Style3"/>
   </w:abstractNum>
   <w:abstractNum w:abstractNumId="1" w15:restartNumberingAfterBreak="0">
     <w:nsid w:val="124C0FDA"/>
@@ -10858,8 +10873,8 @@
   <w:abstractNum w:abstractNumId="2" w15:restartNumberingAfterBreak="0">
     <w:nsid w:val="12B67B3A"/>
     <w:multiLevelType w:val="multilevel"/>
-    <w:tmpl w:val="5978DD20"/>
-    <w:numStyleLink w:val="Style5"/>
+    <w:tmpl w:val="54E087B4"/>
+    <w:numStyleLink w:val="Style3"/>
   </w:abstractNum>
   <w:abstractNum w:abstractNumId="3" w15:restartNumberingAfterBreak="0">
     <w:nsid w:val="1C8F4087"/>
@@ -11527,8 +11542,8 @@
   <w:abstractNum w:abstractNumId="9" w15:restartNumberingAfterBreak="0">
     <w:nsid w:val="43F00BDC"/>
     <w:multiLevelType w:val="multilevel"/>
-    <w:tmpl w:val="5978DD20"/>
-    <w:numStyleLink w:val="Style5"/>
+    <w:tmpl w:val="54E087B4"/>
+    <w:numStyleLink w:val="Style3"/>
   </w:abstractNum>
   <w:abstractNum w:abstractNumId="10" w15:restartNumberingAfterBreak="0">
     <w:nsid w:val="441B7CD8"/>
@@ -11539,8 +11554,8 @@
   <w:abstractNum w:abstractNumId="11" w15:restartNumberingAfterBreak="0">
     <w:nsid w:val="4B930008"/>
     <w:multiLevelType w:val="multilevel"/>
-    <w:tmpl w:val="5978DD20"/>
-    <w:numStyleLink w:val="Style5"/>
+    <w:tmpl w:val="54E087B4"/>
+    <w:numStyleLink w:val="Style3"/>
   </w:abstractNum>
   <w:abstractNum w:abstractNumId="12" w15:restartNumberingAfterBreak="0">
     <w:nsid w:val="4DF452F1"/>
@@ -12111,18 +12126,24 @@
     </w:lvl>
   </w:abstractNum>
   <w:abstractNum w:abstractNumId="21" w15:restartNumberingAfterBreak="0">
+    <w:nsid w:val="63561543"/>
+    <w:multiLevelType w:val="multilevel"/>
+    <w:tmpl w:val="54E087B4"/>
+    <w:numStyleLink w:val="Style3"/>
+  </w:abstractNum>
+  <w:abstractNum w:abstractNumId="22" w15:restartNumberingAfterBreak="0">
     <w:nsid w:val="637F40D3"/>
     <w:multiLevelType w:val="multilevel"/>
     <w:tmpl w:val="5978DD20"/>
     <w:numStyleLink w:val="Style5"/>
   </w:abstractNum>
-  <w:abstractNum w:abstractNumId="22" w15:restartNumberingAfterBreak="0">
+  <w:abstractNum w:abstractNumId="23" w15:restartNumberingAfterBreak="0">
     <w:nsid w:val="64571E74"/>
     <w:multiLevelType w:val="multilevel"/>
-    <w:tmpl w:val="5978DD20"/>
-    <w:numStyleLink w:val="Style5"/>
+    <w:tmpl w:val="54E087B4"/>
+    <w:numStyleLink w:val="Style3"/>
   </w:abstractNum>
-  <w:abstractNum w:abstractNumId="23" w15:restartNumberingAfterBreak="0">
+  <w:abstractNum w:abstractNumId="24" w15:restartNumberingAfterBreak="0">
     <w:nsid w:val="65900C15"/>
     <w:multiLevelType w:val="multilevel"/>
     <w:tmpl w:val="D332D404"/>
@@ -12215,13 +12236,13 @@
       </w:pPr>
     </w:lvl>
   </w:abstractNum>
-  <w:abstractNum w:abstractNumId="24" w15:restartNumberingAfterBreak="0">
+  <w:abstractNum w:abstractNumId="25" w15:restartNumberingAfterBreak="0">
     <w:nsid w:val="662974BC"/>
     <w:multiLevelType w:val="multilevel"/>
     <w:tmpl w:val="D332D404"/>
     <w:numStyleLink w:val="Style2"/>
   </w:abstractNum>
-  <w:abstractNum w:abstractNumId="25" w15:restartNumberingAfterBreak="0">
+  <w:abstractNum w:abstractNumId="26" w15:restartNumberingAfterBreak="0">
     <w:nsid w:val="66E34EFC"/>
     <w:multiLevelType w:val="hybridMultilevel"/>
     <w:tmpl w:val="D4A42370"/>
@@ -12334,34 +12355,34 @@
       </w:rPr>
     </w:lvl>
   </w:abstractNum>
-  <w:abstractNum w:abstractNumId="26" w15:restartNumberingAfterBreak="0">
+  <w:abstractNum w:abstractNumId="27" w15:restartNumberingAfterBreak="0">
     <w:nsid w:val="673826BB"/>
     <w:multiLevelType w:val="multilevel"/>
     <w:tmpl w:val="5978DD20"/>
     <w:numStyleLink w:val="Style5"/>
   </w:abstractNum>
-  <w:abstractNum w:abstractNumId="27" w15:restartNumberingAfterBreak="0">
+  <w:abstractNum w:abstractNumId="28" w15:restartNumberingAfterBreak="0">
     <w:nsid w:val="6A8B15AA"/>
     <w:multiLevelType w:val="multilevel"/>
     <w:tmpl w:val="5978DD20"/>
     <w:numStyleLink w:val="Style5"/>
   </w:abstractNum>
-  <w:abstractNum w:abstractNumId="28" w15:restartNumberingAfterBreak="0">
+  <w:abstractNum w:abstractNumId="29" w15:restartNumberingAfterBreak="0">
     <w:nsid w:val="6F0C643E"/>
     <w:multiLevelType w:val="multilevel"/>
     <w:tmpl w:val="5978DD20"/>
     <w:numStyleLink w:val="Style5"/>
   </w:abstractNum>
-  <w:abstractNum w:abstractNumId="29" w15:restartNumberingAfterBreak="0">
+  <w:abstractNum w:abstractNumId="30" w15:restartNumberingAfterBreak="0">
     <w:nsid w:val="71AF05C9"/>
     <w:multiLevelType w:val="multilevel"/>
     <w:tmpl w:val="5978DD20"/>
     <w:numStyleLink w:val="Style5"/>
   </w:abstractNum>
-  <w:abstractNum w:abstractNumId="30" w15:restartNumberingAfterBreak="0">
+  <w:abstractNum w:abstractNumId="31" w15:restartNumberingAfterBreak="0">
     <w:nsid w:val="749B34E7"/>
     <w:multiLevelType w:val="multilevel"/>
-    <w:tmpl w:val="568E03C2"/>
+    <w:tmpl w:val="54E087B4"/>
     <w:styleLink w:val="Style3"/>
     <w:lvl w:ilvl="0">
       <w:start w:val="2"/>
@@ -12369,19 +12390,22 @@
       <w:lvlText w:val="CHƯƠNG %1. "/>
       <w:lvlJc w:val="left"/>
       <w:pPr>
+        <w:tabs>
+          <w:tab w:val="num" w:pos="340"/>
+        </w:tabs>
         <w:ind w:left="360" w:hanging="360"/>
       </w:pPr>
       <w:rPr>
         <w:rFonts w:ascii="Times New Roman" w:hAnsi="Times New Roman" w:hint="default"/>
         <w:b/>
-        <w:i/>
+        <w:i w:val="0"/>
         <w:sz w:val="26"/>
       </w:rPr>
     </w:lvl>
     <w:lvl w:ilvl="1">
-      <w:start w:val="1"/>
+      <w:start w:val="5"/>
       <w:numFmt w:val="decimal"/>
-      <w:lvlText w:val="%1.%2"/>
+      <w:lvlText w:val="%1.%2. "/>
       <w:lvlJc w:val="left"/>
       <w:pPr>
         <w:ind w:left="576" w:hanging="576"/>
@@ -12389,12 +12413,12 @@
       <w:rPr>
         <w:rFonts w:ascii="Times New Roman" w:hAnsi="Times New Roman" w:hint="default"/>
         <w:b/>
-        <w:i/>
+        <w:i w:val="0"/>
         <w:sz w:val="26"/>
       </w:rPr>
     </w:lvl>
     <w:lvl w:ilvl="2">
-      <w:start w:val="2"/>
+      <w:start w:val="1"/>
       <w:numFmt w:val="decimal"/>
       <w:lvlText w:val="%1.%2.%3. "/>
       <w:lvlJc w:val="left"/>
@@ -12404,7 +12428,7 @@
       <w:rPr>
         <w:rFonts w:ascii="Times New Roman" w:hAnsi="Times New Roman" w:hint="default"/>
         <w:b/>
-        <w:i/>
+        <w:i w:val="0"/>
         <w:sz w:val="26"/>
       </w:rPr>
     </w:lvl>
@@ -12419,7 +12443,7 @@
       <w:rPr>
         <w:rFonts w:ascii="Times New Roman" w:hAnsi="Times New Roman" w:hint="default"/>
         <w:b/>
-        <w:i/>
+        <w:i w:val="0"/>
         <w:sz w:val="26"/>
       </w:rPr>
     </w:lvl>
@@ -12485,7 +12509,7 @@
       </w:rPr>
     </w:lvl>
   </w:abstractNum>
-  <w:abstractNum w:abstractNumId="31" w15:restartNumberingAfterBreak="0">
+  <w:abstractNum w:abstractNumId="32" w15:restartNumberingAfterBreak="0">
     <w:nsid w:val="75A76327"/>
     <w:multiLevelType w:val="multilevel"/>
     <w:tmpl w:val="C2A245F6"/>
@@ -12617,32 +12641,32 @@
       </w:rPr>
     </w:lvl>
   </w:abstractNum>
-  <w:abstractNum w:abstractNumId="32" w15:restartNumberingAfterBreak="0">
+  <w:abstractNum w:abstractNumId="33" w15:restartNumberingAfterBreak="0">
     <w:nsid w:val="75EE0EE5"/>
     <w:multiLevelType w:val="multilevel"/>
-    <w:tmpl w:val="5978DD20"/>
-    <w:numStyleLink w:val="Style5"/>
+    <w:tmpl w:val="54E087B4"/>
+    <w:numStyleLink w:val="Style3"/>
   </w:abstractNum>
-  <w:abstractNum w:abstractNumId="33" w15:restartNumberingAfterBreak="0">
+  <w:abstractNum w:abstractNumId="34" w15:restartNumberingAfterBreak="0">
     <w:nsid w:val="79D0788F"/>
     <w:multiLevelType w:val="multilevel"/>
-    <w:tmpl w:val="5978DD20"/>
-    <w:numStyleLink w:val="Style5"/>
+    <w:tmpl w:val="54E087B4"/>
+    <w:numStyleLink w:val="Style3"/>
   </w:abstractNum>
-  <w:abstractNum w:abstractNumId="34" w15:restartNumberingAfterBreak="0">
+  <w:abstractNum w:abstractNumId="35" w15:restartNumberingAfterBreak="0">
     <w:nsid w:val="7DFE4DCB"/>
     <w:multiLevelType w:val="multilevel"/>
     <w:tmpl w:val="5978DD20"/>
     <w:numStyleLink w:val="Style5"/>
   </w:abstractNum>
-  <w:abstractNum w:abstractNumId="35" w15:restartNumberingAfterBreak="0">
+  <w:abstractNum w:abstractNumId="36" w15:restartNumberingAfterBreak="0">
     <w:nsid w:val="7EDC045C"/>
     <w:multiLevelType w:val="multilevel"/>
     <w:tmpl w:val="5978DD20"/>
     <w:numStyleLink w:val="Style5"/>
   </w:abstractNum>
   <w:num w:numId="1">
-    <w:abstractNumId w:val="31"/>
+    <w:abstractNumId w:val="32"/>
   </w:num>
   <w:num w:numId="2">
     <w:abstractNumId w:val="7"/>
@@ -12651,13 +12675,13 @@
     <w:abstractNumId w:val="5"/>
   </w:num>
   <w:num w:numId="4">
-    <w:abstractNumId w:val="23"/>
+    <w:abstractNumId w:val="24"/>
   </w:num>
   <w:num w:numId="5">
-    <w:abstractNumId w:val="24"/>
+    <w:abstractNumId w:val="25"/>
   </w:num>
   <w:num w:numId="6">
-    <w:abstractNumId w:val="30"/>
+    <w:abstractNumId w:val="31"/>
   </w:num>
   <w:num w:numId="7">
     <w:abstractNumId w:val="6"/>
@@ -12678,13 +12702,13 @@
     <w:abstractNumId w:val="4"/>
   </w:num>
   <w:num w:numId="13">
-    <w:abstractNumId w:val="25"/>
+    <w:abstractNumId w:val="26"/>
   </w:num>
   <w:num w:numId="14">
     <w:abstractNumId w:val="17"/>
   </w:num>
   <w:num w:numId="15">
-    <w:abstractNumId w:val="35"/>
+    <w:abstractNumId w:val="36"/>
   </w:num>
   <w:num w:numId="16">
     <w:abstractNumId w:val="1"/>
@@ -12699,37 +12723,37 @@
     <w:abstractNumId w:val="19"/>
   </w:num>
   <w:num w:numId="20">
-    <w:abstractNumId w:val="29"/>
+    <w:abstractNumId w:val="30"/>
   </w:num>
   <w:num w:numId="21">
     <w:abstractNumId w:val="14"/>
   </w:num>
   <w:num w:numId="22">
-    <w:abstractNumId w:val="34"/>
+    <w:abstractNumId w:val="35"/>
   </w:num>
   <w:num w:numId="23">
     <w:abstractNumId w:val="13"/>
   </w:num>
   <w:num w:numId="24">
-    <w:abstractNumId w:val="27"/>
+    <w:abstractNumId w:val="28"/>
   </w:num>
   <w:num w:numId="25">
     <w:abstractNumId w:val="10"/>
   </w:num>
   <w:num w:numId="26">
-    <w:abstractNumId w:val="21"/>
+    <w:abstractNumId w:val="22"/>
   </w:num>
   <w:num w:numId="27">
-    <w:abstractNumId w:val="26"/>
+    <w:abstractNumId w:val="27"/>
   </w:num>
   <w:num w:numId="28">
     <w:abstractNumId w:val="16"/>
   </w:num>
   <w:num w:numId="29">
-    <w:abstractNumId w:val="28"/>
+    <w:abstractNumId w:val="29"/>
   </w:num>
   <w:num w:numId="30">
-    <w:abstractNumId w:val="22"/>
+    <w:abstractNumId w:val="23"/>
   </w:num>
   <w:num w:numId="31">
     <w:abstractNumId w:val="11"/>
@@ -12741,13 +12765,16 @@
     <w:abstractNumId w:val="9"/>
   </w:num>
   <w:num w:numId="34">
-    <w:abstractNumId w:val="33"/>
+    <w:abstractNumId w:val="34"/>
   </w:num>
   <w:num w:numId="35">
     <w:abstractNumId w:val="0"/>
   </w:num>
   <w:num w:numId="36">
-    <w:abstractNumId w:val="32"/>
+    <w:abstractNumId w:val="33"/>
+  </w:num>
+  <w:num w:numId="37">
+    <w:abstractNumId w:val="21"/>
   </w:num>
   <w:numIdMacAtCleanup w:val="27"/>
 </w:numbering>
@@ -14058,7 +14085,7 @@
   <w:style w:type="numbering" w:customStyle="1" w:styleId="Style3">
     <w:name w:val="Style3"/>
     <w:uiPriority w:val="99"/>
-    <w:rsid w:val="00B308C5"/>
+    <w:rsid w:val="00F45B0A"/>
     <w:pPr>
       <w:numPr>
         <w:numId w:val="6"/>
@@ -14541,7 +14568,7 @@
 </file>
 
 <file path=customXml/itemProps1.xml><?xml version="1.0" encoding="utf-8"?>
-<ds:datastoreItem xmlns:ds="http://schemas.openxmlformats.org/officeDocument/2006/customXml" ds:itemID="{2E677EBD-7C05-44BC-B78D-623E5313258A}">
+<ds:datastoreItem xmlns:ds="http://schemas.openxmlformats.org/officeDocument/2006/customXml" ds:itemID="{BC40F87F-C706-41E6-9A73-30F5098408E0}">
   <ds:schemaRefs>
     <ds:schemaRef ds:uri="http://schemas.openxmlformats.org/officeDocument/2006/bibliography"/>
   </ds:schemaRefs>

</xml_diff>